<commit_message>
Actualización reunion con el cliente
</commit_message>
<xml_diff>
--- a/Entregas/2ª Entrega/Reunión 22-11-2017.docx
+++ b/Entregas/2ª Entrega/Reunión 22-11-2017.docx
@@ -57,8 +57,16 @@
               <w:rPr>
                 <w:lang w:val="es-ES"/>
               </w:rPr>
-              <w:t>Revisión del acta de constitución</w:t>
-            </w:r>
+              <w:t xml:space="preserve">Revisión </w:t>
+            </w:r>
+            <w:r>
+              <w:rPr>
+                <w:lang w:val="es-ES"/>
+              </w:rPr>
+              <w:t>de documentos</w:t>
+            </w:r>
+            <w:bookmarkStart w:id="0" w:name="_GoBack"/>
+            <w:bookmarkEnd w:id="0"/>
           </w:p>
         </w:tc>
       </w:tr>
@@ -480,8 +488,6 @@
               </w:rPr>
               <w:t xml:space="preserve"> (Product Owner Grupo 2.1.8)</w:t>
             </w:r>
-            <w:bookmarkStart w:id="0" w:name="_GoBack"/>
-            <w:bookmarkEnd w:id="0"/>
           </w:p>
         </w:tc>
       </w:tr>
@@ -1630,7 +1636,7 @@
               </w:rPr>
               <w:pict>
                 <v:shape id="Imagen 2" o:spid="_x0000_s1026" type="#_x0000_t75" style="position:absolute;left:0;text-align:left;margin-left:21.2pt;margin-top:18.8pt;width:208.5pt;height:56.25pt;z-index:1;visibility:visible;mso-wrap-style:square;mso-wrap-distance-left:9pt;mso-wrap-distance-top:0;mso-wrap-distance-right:9pt;mso-wrap-distance-bottom:0;mso-position-horizontal-relative:text;mso-position-vertical-relative:text">
-                  <v:imagedata r:id="rId7" o:title="WhatsApp Image 2017-11-09 at 10.02.41" croptop="27929f" cropbottom="21112f" cropleft="13292f" cropright="20112f"/>
+                  <v:imagedata r:id="rId7" o:title="WhatsApp Image 2017-11-09 at 10.02" croptop="27929f" cropbottom="21112f" cropleft="13292f" cropright="20112f"/>
                   <w10:wrap type="square"/>
                 </v:shape>
               </w:pict>

</xml_diff>